<commit_message>
Se agrego PR del frontend y backend. Se agrego carta de aprobacion
</commit_message>
<xml_diff>
--- a/Communications/Communications_README_Software Engineering II.docx
+++ b/Communications/Communications_README_Software Engineering II.docx
@@ -178,7 +178,7 @@
         <w:rPr>
           <w:rFonts w:ascii="Times New Roman" w:eastAsia="Times New Roman" w:hAnsi="Times New Roman" w:cs="Times New Roman"/>
           <w:kern w:val="0"/>
-          <w:lang w:val="en-US" w:eastAsia="es-EC"/>
+          <w:lang w:eastAsia="es-EC"/>
           <w14:ligatures w14:val="none"/>
         </w:rPr>
         <w:br/>
@@ -189,7 +189,7 @@
           <w:kern w:val="0"/>
           <w:sz w:val="20"/>
           <w:szCs w:val="20"/>
-          <w:lang w:val="en-US" w:eastAsia="es-EC"/>
+          <w:lang w:eastAsia="es-EC"/>
           <w14:ligatures w14:val="none"/>
         </w:rPr>
         <w:t xml:space="preserve">1. </w:t>
@@ -326,15 +326,15 @@
           <w:kern w:val="0"/>
           <w:sz w:val="17"/>
           <w:szCs w:val="17"/>
-          <w:lang w:eastAsia="es-EC"/>
-          <w14:ligatures w14:val="none"/>
-        </w:rPr>
-      </w:pPr>
-      <w:r>
-        <w:rPr>
-          <w:rFonts w:ascii="Times New Roman" w:eastAsia="Times New Roman" w:hAnsi="Times New Roman" w:cs="Times New Roman"/>
-          <w:kern w:val="0"/>
-          <w:lang w:eastAsia="es-EC"/>
+          <w:lang w:val="en-US" w:eastAsia="es-EC"/>
+          <w14:ligatures w14:val="none"/>
+        </w:rPr>
+      </w:pPr>
+      <w:r>
+        <w:rPr>
+          <w:rFonts w:ascii="Times New Roman" w:eastAsia="Times New Roman" w:hAnsi="Times New Roman" w:cs="Times New Roman"/>
+          <w:kern w:val="0"/>
+          <w:lang w:val="en-US" w:eastAsia="es-EC"/>
           <w14:ligatures w14:val="none"/>
         </w:rPr>
         <w:br/>
@@ -345,7 +345,7 @@
           <w:kern w:val="0"/>
           <w:sz w:val="17"/>
           <w:szCs w:val="17"/>
-          <w:lang w:eastAsia="es-EC"/>
+          <w:lang w:val="en-US" w:eastAsia="es-EC"/>
           <w14:ligatures w14:val="none"/>
         </w:rPr>
         <w:t>SHARE YOUR ROUTE APP</w:t>
@@ -361,7 +361,7 @@
           <w:kern w:val="0"/>
           <w:sz w:val="17"/>
           <w:szCs w:val="17"/>
-          <w:lang w:eastAsia="es-EC"/>
+          <w:lang w:val="en-US" w:eastAsia="es-EC"/>
           <w14:ligatures w14:val="none"/>
         </w:rPr>
       </w:pPr>
@@ -376,7 +376,7 @@
           <w:kern w:val="0"/>
           <w:sz w:val="17"/>
           <w:szCs w:val="17"/>
-          <w:lang w:eastAsia="es-EC"/>
+          <w:lang w:val="en-US" w:eastAsia="es-EC"/>
           <w14:ligatures w14:val="none"/>
         </w:rPr>
       </w:pPr>
@@ -391,7 +391,7 @@
           <w:kern w:val="0"/>
           <w:sz w:val="17"/>
           <w:szCs w:val="17"/>
-          <w:lang w:eastAsia="es-EC"/>
+          <w:lang w:val="en-US" w:eastAsia="es-EC"/>
           <w14:ligatures w14:val="none"/>
         </w:rPr>
       </w:pPr>
@@ -406,15 +406,15 @@
           <w:kern w:val="0"/>
           <w:sz w:val="17"/>
           <w:szCs w:val="17"/>
-          <w:lang w:eastAsia="es-EC"/>
-          <w14:ligatures w14:val="none"/>
-        </w:rPr>
-      </w:pPr>
-      <w:r>
-        <w:rPr>
-          <w:rFonts w:ascii="Times New Roman" w:eastAsia="Times New Roman" w:hAnsi="Times New Roman" w:cs="Times New Roman"/>
-          <w:kern w:val="0"/>
-          <w:lang w:eastAsia="es-EC"/>
+          <w:lang w:val="en-US" w:eastAsia="es-EC"/>
+          <w14:ligatures w14:val="none"/>
+        </w:rPr>
+      </w:pPr>
+      <w:r>
+        <w:rPr>
+          <w:rFonts w:ascii="Times New Roman" w:eastAsia="Times New Roman" w:hAnsi="Times New Roman" w:cs="Times New Roman"/>
+          <w:kern w:val="0"/>
+          <w:lang w:val="en-US" w:eastAsia="es-EC"/>
           <w14:ligatures w14:val="none"/>
         </w:rPr>
         <w:br/>
@@ -425,7 +425,7 @@
           <w:kern w:val="0"/>
           <w:sz w:val="17"/>
           <w:szCs w:val="17"/>
-          <w:lang w:eastAsia="es-EC"/>
+          <w:lang w:val="en-US" w:eastAsia="es-EC"/>
           <w14:ligatures w14:val="none"/>
         </w:rPr>
         <w:t>GUAYAQUIL, JUNE 24, 2024</w:t>
@@ -441,7 +441,7 @@
           <w:kern w:val="0"/>
           <w:sz w:val="17"/>
           <w:szCs w:val="17"/>
-          <w:lang w:eastAsia="es-EC"/>
+          <w:lang w:val="en-US" w:eastAsia="es-EC"/>
           <w14:ligatures w14:val="none"/>
         </w:rPr>
       </w:pPr>
@@ -456,7 +456,7 @@
           <w:kern w:val="0"/>
           <w:sz w:val="17"/>
           <w:szCs w:val="17"/>
-          <w:lang w:eastAsia="es-EC"/>
+          <w:lang w:val="en-US" w:eastAsia="es-EC"/>
           <w14:ligatures w14:val="none"/>
         </w:rPr>
       </w:pPr>
@@ -471,7 +471,7 @@
           <w:kern w:val="0"/>
           <w:sz w:val="17"/>
           <w:szCs w:val="17"/>
-          <w:lang w:eastAsia="es-EC"/>
+          <w:lang w:val="en-US" w:eastAsia="es-EC"/>
           <w14:ligatures w14:val="none"/>
         </w:rPr>
       </w:pPr>
@@ -486,7 +486,7 @@
           <w:kern w:val="0"/>
           <w:sz w:val="17"/>
           <w:szCs w:val="17"/>
-          <w:lang w:eastAsia="es-EC"/>
+          <w:lang w:val="en-US" w:eastAsia="es-EC"/>
           <w14:ligatures w14:val="none"/>
         </w:rPr>
       </w:pPr>
@@ -501,7 +501,7 @@
           <w:kern w:val="0"/>
           <w:sz w:val="17"/>
           <w:szCs w:val="17"/>
-          <w:lang w:eastAsia="es-EC"/>
+          <w:lang w:val="en-US" w:eastAsia="es-EC"/>
           <w14:ligatures w14:val="none"/>
         </w:rPr>
       </w:pPr>
@@ -516,7 +516,7 @@
           <w:kern w:val="0"/>
           <w:sz w:val="17"/>
           <w:szCs w:val="17"/>
-          <w:lang w:eastAsia="es-EC"/>
+          <w:lang w:val="en-US" w:eastAsia="es-EC"/>
           <w14:ligatures w14:val="none"/>
         </w:rPr>
       </w:pPr>
@@ -531,7 +531,7 @@
           <w:kern w:val="0"/>
           <w:sz w:val="17"/>
           <w:szCs w:val="17"/>
-          <w:lang w:eastAsia="es-EC"/>
+          <w:lang w:val="en-US" w:eastAsia="es-EC"/>
           <w14:ligatures w14:val="none"/>
         </w:rPr>
       </w:pPr>
@@ -546,7 +546,7 @@
           <w:kern w:val="0"/>
           <w:sz w:val="17"/>
           <w:szCs w:val="17"/>
-          <w:lang w:eastAsia="es-EC"/>
+          <w:lang w:val="en-US" w:eastAsia="es-EC"/>
           <w14:ligatures w14:val="none"/>
         </w:rPr>
       </w:pPr>
@@ -561,7 +561,7 @@
           <w:kern w:val="0"/>
           <w:sz w:val="17"/>
           <w:szCs w:val="17"/>
-          <w:lang w:eastAsia="es-EC"/>
+          <w:lang w:val="en-US" w:eastAsia="es-EC"/>
           <w14:ligatures w14:val="none"/>
         </w:rPr>
       </w:pPr>
@@ -576,7 +576,7 @@
           <w:kern w:val="0"/>
           <w:sz w:val="17"/>
           <w:szCs w:val="17"/>
-          <w:lang w:eastAsia="es-EC"/>
+          <w:lang w:val="en-US" w:eastAsia="es-EC"/>
           <w14:ligatures w14:val="none"/>
         </w:rPr>
       </w:pPr>
@@ -591,7 +591,7 @@
           <w:kern w:val="0"/>
           <w:sz w:val="17"/>
           <w:szCs w:val="17"/>
-          <w:lang w:eastAsia="es-EC"/>
+          <w:lang w:val="en-US" w:eastAsia="es-EC"/>
           <w14:ligatures w14:val="none"/>
         </w:rPr>
       </w:pPr>
@@ -606,7 +606,7 @@
           <w:kern w:val="0"/>
           <w:sz w:val="17"/>
           <w:szCs w:val="17"/>
-          <w:lang w:eastAsia="es-EC"/>
+          <w:lang w:val="en-US" w:eastAsia="es-EC"/>
           <w14:ligatures w14:val="none"/>
         </w:rPr>
       </w:pPr>
@@ -621,7 +621,7 @@
           <w:kern w:val="0"/>
           <w:sz w:val="17"/>
           <w:szCs w:val="17"/>
-          <w:lang w:eastAsia="es-EC"/>
+          <w:lang w:val="en-US" w:eastAsia="es-EC"/>
           <w14:ligatures w14:val="none"/>
         </w:rPr>
       </w:pPr>
@@ -636,7 +636,7 @@
           <w:kern w:val="0"/>
           <w:sz w:val="17"/>
           <w:szCs w:val="17"/>
-          <w:lang w:eastAsia="es-EC"/>
+          <w:lang w:val="en-US" w:eastAsia="es-EC"/>
           <w14:ligatures w14:val="none"/>
         </w:rPr>
       </w:pPr>
@@ -651,7 +651,7 @@
           <w:kern w:val="0"/>
           <w:sz w:val="17"/>
           <w:szCs w:val="17"/>
-          <w:lang w:eastAsia="es-EC"/>
+          <w:lang w:val="en-US" w:eastAsia="es-EC"/>
           <w14:ligatures w14:val="none"/>
         </w:rPr>
       </w:pPr>
@@ -666,7 +666,7 @@
           <w:kern w:val="0"/>
           <w:sz w:val="17"/>
           <w:szCs w:val="17"/>
-          <w:lang w:eastAsia="es-EC"/>
+          <w:lang w:val="en-US" w:eastAsia="es-EC"/>
           <w14:ligatures w14:val="none"/>
         </w:rPr>
       </w:pPr>
@@ -681,7 +681,7 @@
           <w:kern w:val="0"/>
           <w:sz w:val="17"/>
           <w:szCs w:val="17"/>
-          <w:lang w:eastAsia="es-EC"/>
+          <w:lang w:val="en-US" w:eastAsia="es-EC"/>
           <w14:ligatures w14:val="none"/>
         </w:rPr>
       </w:pPr>
@@ -693,7 +693,7 @@
         <w:rPr>
           <w:rFonts w:ascii="Times New Roman" w:eastAsia="Times New Roman" w:hAnsi="Times New Roman" w:cs="Times New Roman"/>
           <w:kern w:val="0"/>
-          <w:lang w:eastAsia="es-EC"/>
+          <w:lang w:val="en-US" w:eastAsia="es-EC"/>
           <w14:ligatures w14:val="none"/>
         </w:rPr>
       </w:pPr>
@@ -701,7 +701,13 @@
     <w:sdt>
       <w:sdtPr>
         <w:rPr>
-          <w:lang w:val="es-ES"/>
+          <w:rFonts w:asciiTheme="minorHAnsi" w:eastAsiaTheme="minorHAnsi" w:hAnsiTheme="minorHAnsi" w:cstheme="minorBidi"/>
+          <w:color w:val="auto"/>
+          <w:kern w:val="2"/>
+          <w:sz w:val="24"/>
+          <w:szCs w:val="24"/>
+          <w:lang w:val="es-ES" w:eastAsia="en-US"/>
+          <w14:ligatures w14:val="standardContextual"/>
         </w:rPr>
         <w:id w:val="-163012958"/>
         <w:docPartObj>
@@ -711,15 +717,8 @@
       </w:sdtPr>
       <w:sdtEndPr>
         <w:rPr>
-          <w:rFonts w:asciiTheme="minorHAnsi" w:eastAsiaTheme="minorHAnsi" w:hAnsiTheme="minorHAnsi" w:cstheme="minorBidi"/>
           <w:b/>
           <w:bCs/>
-          <w:color w:val="auto"/>
-          <w:kern w:val="2"/>
-          <w:sz w:val="24"/>
-          <w:szCs w:val="24"/>
-          <w:lang w:eastAsia="en-US"/>
-          <w14:ligatures w14:val="standardContextual"/>
         </w:rPr>
       </w:sdtEndPr>
       <w:sdtContent>
@@ -1363,15 +1362,15 @@
         <w:rPr>
           <w:rFonts w:ascii="Times New Roman" w:eastAsia="Times New Roman" w:hAnsi="Times New Roman" w:cs="Times New Roman"/>
           <w:kern w:val="0"/>
-          <w:lang w:val="en-US" w:eastAsia="es-EC"/>
-          <w14:ligatures w14:val="none"/>
-        </w:rPr>
-      </w:pPr>
-      <w:r>
-        <w:rPr>
-          <w:rFonts w:ascii="Times New Roman" w:eastAsia="Times New Roman" w:hAnsi="Times New Roman" w:cs="Times New Roman"/>
-          <w:kern w:val="0"/>
-          <w:lang w:val="en-US" w:eastAsia="es-EC"/>
+          <w:lang w:eastAsia="es-EC"/>
+          <w14:ligatures w14:val="none"/>
+        </w:rPr>
+      </w:pPr>
+      <w:r>
+        <w:rPr>
+          <w:rFonts w:ascii="Times New Roman" w:eastAsia="Times New Roman" w:hAnsi="Times New Roman" w:cs="Times New Roman"/>
+          <w:kern w:val="0"/>
+          <w:lang w:eastAsia="es-EC"/>
           <w14:ligatures w14:val="none"/>
         </w:rPr>
         <w:t>María José Moyano Tamayo</w:t>
@@ -1380,7 +1379,7 @@
         <w:rPr>
           <w:rFonts w:ascii="Times New Roman" w:eastAsia="Times New Roman" w:hAnsi="Times New Roman" w:cs="Times New Roman"/>
           <w:kern w:val="0"/>
-          <w:lang w:val="en-US" w:eastAsia="es-EC"/>
+          <w:lang w:eastAsia="es-EC"/>
           <w14:ligatures w14:val="none"/>
         </w:rPr>
         <w:br/>
@@ -1390,7 +1389,7 @@
         <w:rPr>
           <w:rFonts w:ascii="Times New Roman" w:eastAsia="Times New Roman" w:hAnsi="Times New Roman" w:cs="Times New Roman"/>
           <w:kern w:val="0"/>
-          <w:lang w:val="en-US" w:eastAsia="es-EC"/>
+          <w:lang w:eastAsia="es-EC"/>
           <w14:ligatures w14:val="none"/>
         </w:rPr>
         <w:br/>
@@ -1400,7 +1399,7 @@
         <w:rPr>
           <w:rFonts w:ascii="Times New Roman" w:eastAsia="Times New Roman" w:hAnsi="Times New Roman" w:cs="Times New Roman"/>
           <w:kern w:val="0"/>
-          <w:lang w:val="en-US" w:eastAsia="es-EC"/>
+          <w:lang w:eastAsia="es-EC"/>
           <w14:ligatures w14:val="none"/>
         </w:rPr>
         <w:br/>
@@ -1410,7 +1409,7 @@
         <w:rPr>
           <w:rFonts w:ascii="Times New Roman" w:eastAsia="Times New Roman" w:hAnsi="Times New Roman" w:cs="Times New Roman"/>
           <w:kern w:val="0"/>
-          <w:lang w:val="en-US" w:eastAsia="es-EC"/>
+          <w:lang w:eastAsia="es-EC"/>
           <w14:ligatures w14:val="none"/>
         </w:rPr>
         <w:br/>
@@ -1783,13 +1782,6 @@
         <w:t xml:space="preserve">Client Approval </w:t>
       </w:r>
       <w:bookmarkEnd w:id="2"/>
-      <w:r>
-        <w:rPr>
-          <w:rFonts w:eastAsia="Times New Roman"/>
-          <w:lang w:eastAsia="es-EC"/>
-        </w:rPr>
-        <w:t>Chat</w:t>
-      </w:r>
     </w:p>
     <w:p>
       <w:pPr>
@@ -1924,6 +1916,7 @@
           <w:lang w:val="en-US" w:eastAsia="es-EC"/>
           <w14:ligatures w14:val="none"/>
         </w:rPr>
+        <w:lastRenderedPageBreak/>
         <w:t>File Type:</w:t>
       </w:r>
       <w:r>
@@ -1942,7 +1935,25 @@
           <w:lang w:val="en-US" w:eastAsia="es-EC"/>
           <w14:ligatures w14:val="none"/>
         </w:rPr>
-        <w:t xml:space="preserve">.docx and </w:t>
+        <w:t>.</w:t>
+      </w:r>
+      <w:r>
+        <w:rPr>
+          <w:rFonts w:ascii="Times New Roman" w:eastAsia="Times New Roman" w:hAnsi="Times New Roman" w:cs="Times New Roman"/>
+          <w:kern w:val="0"/>
+          <w:lang w:val="en-US" w:eastAsia="es-EC"/>
+          <w14:ligatures w14:val="none"/>
+        </w:rPr>
+        <w:t>PDF</w:t>
+      </w:r>
+      <w:r>
+        <w:rPr>
+          <w:rFonts w:ascii="Times New Roman" w:eastAsia="Times New Roman" w:hAnsi="Times New Roman" w:cs="Times New Roman"/>
+          <w:kern w:val="0"/>
+          <w:lang w:val="en-US" w:eastAsia="es-EC"/>
+          <w14:ligatures w14:val="none"/>
+        </w:rPr>
+        <w:t xml:space="preserve"> and </w:t>
       </w:r>
       <w:r>
         <w:rPr>
@@ -1977,7 +1988,6 @@
           <w:lang w:eastAsia="es-EC"/>
           <w14:ligatures w14:val="none"/>
         </w:rPr>
-        <w:lastRenderedPageBreak/>
         <w:t>Participants:</w:t>
       </w:r>
       <w:r>

</xml_diff>